<commit_message>
Updated Iteration plans 7 & 8
</commit_message>
<xml_diff>
--- a/Iteration Plan/Iteration Plan 7.docx
+++ b/Iteration Plan/Iteration Plan 7.docx
@@ -1,6 +1,6 @@
 
 <file path=word/document.xml><?xml version="1.0" encoding="utf-8"?>
-<w:document xmlns:wpc="http://schemas.microsoft.com/office/word/2010/wordprocessingCanvas" xmlns:cx="http://schemas.microsoft.com/office/drawing/2014/chartex" xmlns:cx1="http://schemas.microsoft.com/office/drawing/2015/9/8/chartex" xmlns:cx2="http://schemas.microsoft.com/office/drawing/2015/10/21/chartex" xmlns:cx3="http://schemas.microsoft.com/office/drawing/2016/5/9/chartex" xmlns:cx4="http://schemas.microsoft.com/office/drawing/2016/5/10/chartex" xmlns:cx5="http://schemas.microsoft.com/office/drawing/2016/5/11/chartex" xmlns:cx6="http://schemas.microsoft.com/office/drawing/2016/5/12/chartex" xmlns:cx7="http://schemas.microsoft.com/office/drawing/2016/5/13/chartex" xmlns:cx8="http://schemas.microsoft.com/office/drawing/2016/5/14/chartex" xmlns:mc="http://schemas.openxmlformats.org/markup-compatibility/2006" xmlns:aink="http://schemas.microsoft.com/office/drawing/2016/ink" xmlns:am3d="http://schemas.microsoft.com/office/drawing/2017/model3d" xmlns:o="urn:schemas-microsoft-com:office:office" xmlns:r="http://schemas.openxmlformats.org/officeDocument/2006/relationships" xmlns:m="http://schemas.openxmlformats.org/officeDocument/2006/math" xmlns:v="urn:schemas-microsoft-com:vml" xmlns:wp14="http://schemas.microsoft.com/office/word/2010/wordprocessingDrawing" xmlns:wp="http://schemas.openxmlformats.org/drawingml/2006/wordprocessingDrawing" xmlns:w10="urn:schemas-microsoft-com:office:word" xmlns:w="http://schemas.openxmlformats.org/wordprocessingml/2006/main" xmlns:w14="http://schemas.microsoft.com/office/word/2010/wordml" xmlns:w15="http://schemas.microsoft.com/office/word/2012/wordml" xmlns:w16cid="http://schemas.microsoft.com/office/word/2016/wordml/cid" xmlns:w16se="http://schemas.microsoft.com/office/word/2015/wordml/symex" xmlns:wpg="http://schemas.microsoft.com/office/word/2010/wordprocessingGroup" xmlns:wpi="http://schemas.microsoft.com/office/word/2010/wordprocessingInk" xmlns:wne="http://schemas.microsoft.com/office/word/2006/wordml" xmlns:wps="http://schemas.microsoft.com/office/word/2010/wordprocessingShape" mc:Ignorable="w14 w15 w16se w16cid wp14">
+<w:document xmlns:wpc="http://schemas.microsoft.com/office/word/2010/wordprocessingCanvas" xmlns:mc="http://schemas.openxmlformats.org/markup-compatibility/2006" xmlns:o="urn:schemas-microsoft-com:office:office" xmlns:r="http://schemas.openxmlformats.org/officeDocument/2006/relationships" xmlns:m="http://schemas.openxmlformats.org/officeDocument/2006/math" xmlns:v="urn:schemas-microsoft-com:vml" xmlns:wp14="http://schemas.microsoft.com/office/word/2010/wordprocessingDrawing" xmlns:wp="http://schemas.openxmlformats.org/drawingml/2006/wordprocessingDrawing" xmlns:w10="urn:schemas-microsoft-com:office:word" xmlns:w="http://schemas.openxmlformats.org/wordprocessingml/2006/main" xmlns:w14="http://schemas.microsoft.com/office/word/2010/wordml" xmlns:w15="http://schemas.microsoft.com/office/word/2012/wordml" xmlns:wpg="http://schemas.microsoft.com/office/word/2010/wordprocessingGroup" xmlns:wpi="http://schemas.microsoft.com/office/word/2010/wordprocessingInk" xmlns:wne="http://schemas.microsoft.com/office/word/2006/wordml" xmlns:wps="http://schemas.microsoft.com/office/word/2010/wordprocessingShape" mc:Ignorable="w14 w15 wp14">
   <w:body>
     <w:p>
       <w:pPr>
@@ -853,16 +853,18 @@
                 <w:lang w:eastAsia="ja-JP"/>
               </w:rPr>
             </w:pPr>
-            <w:r>
-              <w:rPr>
-                <w:rFonts w:ascii="Arial" w:hAnsi="Arial" w:cs="Arial"/>
-                <w:color w:val="FF0000"/>
-                <w:sz w:val="18"/>
-                <w:szCs w:val="18"/>
-                <w:lang w:eastAsia="ja-JP"/>
-              </w:rPr>
-              <w:t>In progress</w:t>
-            </w:r>
+            <w:hyperlink r:id="rId5" w:history="1">
+              <w:r>
+                <w:rPr>
+                  <w:rStyle w:val="Hyperlink"/>
+                  <w:rFonts w:ascii="Arial" w:hAnsi="Arial" w:cs="Arial"/>
+                  <w:sz w:val="18"/>
+                  <w:szCs w:val="18"/>
+                  <w:lang w:eastAsia="ja-JP"/>
+                </w:rPr>
+                <w:t>In progress</w:t>
+              </w:r>
+            </w:hyperlink>
           </w:p>
         </w:tc>
         <w:tc>
@@ -1133,16 +1135,18 @@
                 <w:lang w:eastAsia="ja-JP"/>
               </w:rPr>
             </w:pPr>
-            <w:r>
-              <w:rPr>
-                <w:rFonts w:ascii="Arial" w:hAnsi="Arial" w:cs="Arial"/>
-                <w:color w:val="FF0000"/>
-                <w:sz w:val="18"/>
-                <w:szCs w:val="18"/>
-                <w:lang w:eastAsia="ja-JP"/>
-              </w:rPr>
-              <w:t>Incomplete</w:t>
-            </w:r>
+            <w:hyperlink r:id="rId6" w:history="1">
+              <w:r>
+                <w:rPr>
+                  <w:rStyle w:val="Hyperlink"/>
+                  <w:rFonts w:ascii="Arial" w:hAnsi="Arial" w:cs="Arial"/>
+                  <w:sz w:val="18"/>
+                  <w:szCs w:val="18"/>
+                  <w:lang w:eastAsia="ja-JP"/>
+                </w:rPr>
+                <w:t>In Progress</w:t>
+              </w:r>
+            </w:hyperlink>
           </w:p>
         </w:tc>
         <w:tc>
@@ -1377,17 +1381,7 @@
                 <w:szCs w:val="18"/>
                 <w:lang w:eastAsia="ja-JP"/>
               </w:rPr>
-              <w:t xml:space="preserve">Update according to features </w:t>
-            </w:r>
-            <w:proofErr w:type="gramStart"/>
-            <w:r>
-              <w:rPr>
-                <w:rFonts w:ascii="Arial" w:hAnsi="Arial" w:cs="Arial"/>
-                <w:sz w:val="18"/>
-                <w:szCs w:val="18"/>
-                <w:lang w:eastAsia="ja-JP"/>
-              </w:rPr>
-              <w:t>implemented</w:t>
+              <w:t>Update according to features implemented</w:t>
             </w:r>
             <w:r>
               <w:rPr>
@@ -1408,17 +1402,7 @@
                 <w:szCs w:val="18"/>
                 <w:lang w:eastAsia="ja-JP"/>
               </w:rPr>
-              <w:t>ready</w:t>
-            </w:r>
-            <w:proofErr w:type="gramEnd"/>
-            <w:r>
-              <w:rPr>
-                <w:rFonts w:ascii="Arial" w:hAnsi="Arial" w:cs="Arial"/>
-                <w:sz w:val="18"/>
-                <w:szCs w:val="18"/>
-                <w:lang w:eastAsia="ja-JP"/>
-              </w:rPr>
-              <w:t xml:space="preserve"> for review</w:t>
+              <w:t>ready for review</w:t>
             </w:r>
           </w:p>
         </w:tc>
@@ -1445,16 +1429,18 @@
                 <w:lang w:eastAsia="ja-JP"/>
               </w:rPr>
             </w:pPr>
-            <w:r>
-              <w:rPr>
-                <w:rFonts w:ascii="Arial" w:hAnsi="Arial" w:cs="Arial"/>
-                <w:color w:val="FF0000"/>
-                <w:sz w:val="18"/>
-                <w:szCs w:val="18"/>
-                <w:lang w:eastAsia="ja-JP"/>
-              </w:rPr>
-              <w:t>In progress</w:t>
-            </w:r>
+            <w:hyperlink r:id="rId7" w:history="1">
+              <w:r>
+                <w:rPr>
+                  <w:rStyle w:val="Hyperlink"/>
+                  <w:rFonts w:ascii="Arial" w:hAnsi="Arial" w:cs="Arial"/>
+                  <w:sz w:val="18"/>
+                  <w:szCs w:val="18"/>
+                  <w:lang w:eastAsia="ja-JP"/>
+                </w:rPr>
+                <w:t>Completed</w:t>
+              </w:r>
+            </w:hyperlink>
           </w:p>
         </w:tc>
         <w:tc>
@@ -1689,17 +1675,7 @@
                 <w:szCs w:val="18"/>
                 <w:lang w:eastAsia="ja-JP"/>
               </w:rPr>
-              <w:t xml:space="preserve">Update according to features </w:t>
-            </w:r>
-            <w:proofErr w:type="gramStart"/>
-            <w:r>
-              <w:rPr>
-                <w:rFonts w:ascii="Arial" w:hAnsi="Arial" w:cs="Arial"/>
-                <w:sz w:val="18"/>
-                <w:szCs w:val="18"/>
-                <w:lang w:eastAsia="ja-JP"/>
-              </w:rPr>
-              <w:t>implemented</w:t>
+              <w:t>Update according to features implemented</w:t>
             </w:r>
             <w:r>
               <w:rPr>
@@ -1720,17 +1696,7 @@
                 <w:szCs w:val="18"/>
                 <w:lang w:eastAsia="ja-JP"/>
               </w:rPr>
-              <w:t>ready</w:t>
-            </w:r>
-            <w:proofErr w:type="gramEnd"/>
-            <w:r>
-              <w:rPr>
-                <w:rFonts w:ascii="Arial" w:hAnsi="Arial" w:cs="Arial"/>
-                <w:sz w:val="18"/>
-                <w:szCs w:val="18"/>
-                <w:lang w:eastAsia="ja-JP"/>
-              </w:rPr>
-              <w:t xml:space="preserve"> for review</w:t>
+              <w:t>ready for review</w:t>
             </w:r>
             <w:r>
               <w:rPr>
@@ -2010,27 +1976,7 @@
                 <w:szCs w:val="18"/>
                 <w:lang w:eastAsia="ja-JP"/>
               </w:rPr>
-              <w:t xml:space="preserve">Update according to features </w:t>
-            </w:r>
-            <w:proofErr w:type="gramStart"/>
-            <w:r>
-              <w:rPr>
-                <w:rFonts w:ascii="Arial" w:hAnsi="Arial" w:cs="Arial"/>
-                <w:sz w:val="18"/>
-                <w:szCs w:val="18"/>
-                <w:lang w:eastAsia="ja-JP"/>
-              </w:rPr>
-              <w:t>implemented  ready</w:t>
-            </w:r>
-            <w:proofErr w:type="gramEnd"/>
-            <w:r>
-              <w:rPr>
-                <w:rFonts w:ascii="Arial" w:hAnsi="Arial" w:cs="Arial"/>
-                <w:sz w:val="18"/>
-                <w:szCs w:val="18"/>
-                <w:lang w:eastAsia="ja-JP"/>
-              </w:rPr>
-              <w:t xml:space="preserve"> for review</w:t>
+              <w:t>Update according to features implemented  ready for review</w:t>
             </w:r>
           </w:p>
         </w:tc>
@@ -2567,36 +2513,16 @@
                 <w:szCs w:val="18"/>
                 <w:lang w:eastAsia="ja-JP"/>
               </w:rPr>
-              <w:t xml:space="preserve">Update </w:t>
-            </w:r>
-            <w:proofErr w:type="gramStart"/>
-            <w:r>
-              <w:rPr>
-                <w:rFonts w:ascii="Arial" w:hAnsi="Arial" w:cs="Arial"/>
-                <w:sz w:val="18"/>
-                <w:szCs w:val="18"/>
-                <w:lang w:eastAsia="ja-JP"/>
-              </w:rPr>
-              <w:t xml:space="preserve">of </w:t>
-            </w:r>
-            <w:r>
-              <w:rPr>
-                <w:rFonts w:ascii="Arial" w:hAnsi="Arial" w:cs="Arial"/>
-                <w:sz w:val="18"/>
-                <w:szCs w:val="18"/>
-                <w:lang w:eastAsia="ja-JP"/>
-              </w:rPr>
-              <w:t xml:space="preserve"> Design</w:t>
-            </w:r>
-            <w:proofErr w:type="gramEnd"/>
-            <w:r>
-              <w:rPr>
-                <w:rFonts w:ascii="Arial" w:hAnsi="Arial" w:cs="Arial"/>
-                <w:sz w:val="18"/>
-                <w:szCs w:val="18"/>
-                <w:lang w:eastAsia="ja-JP"/>
-              </w:rPr>
-              <w:t xml:space="preserve"> Documentation</w:t>
+              <w:t xml:space="preserve">Update of </w:t>
+            </w:r>
+            <w:r>
+              <w:rPr>
+                <w:rFonts w:ascii="Arial" w:hAnsi="Arial" w:cs="Arial"/>
+                <w:sz w:val="18"/>
+                <w:szCs w:val="18"/>
+                <w:lang w:eastAsia="ja-JP"/>
+              </w:rPr>
+              <w:t xml:space="preserve"> Design Documentation</w:t>
             </w:r>
           </w:p>
         </w:tc>
@@ -2629,27 +2555,7 @@
                 <w:szCs w:val="18"/>
                 <w:lang w:eastAsia="ja-JP"/>
               </w:rPr>
-              <w:t xml:space="preserve">Update according to features </w:t>
-            </w:r>
-            <w:proofErr w:type="gramStart"/>
-            <w:r>
-              <w:rPr>
-                <w:rFonts w:ascii="Arial" w:hAnsi="Arial" w:cs="Arial"/>
-                <w:sz w:val="18"/>
-                <w:szCs w:val="18"/>
-                <w:lang w:eastAsia="ja-JP"/>
-              </w:rPr>
-              <w:t>implemented  ready</w:t>
-            </w:r>
-            <w:proofErr w:type="gramEnd"/>
-            <w:r>
-              <w:rPr>
-                <w:rFonts w:ascii="Arial" w:hAnsi="Arial" w:cs="Arial"/>
-                <w:sz w:val="18"/>
-                <w:szCs w:val="18"/>
-                <w:lang w:eastAsia="ja-JP"/>
-              </w:rPr>
-              <w:t xml:space="preserve"> for review</w:t>
+              <w:t>Update according to features implemented  ready for review</w:t>
             </w:r>
           </w:p>
         </w:tc>
@@ -3236,7 +3142,7 @@
                 <w:szCs w:val="18"/>
                 <w:lang w:eastAsia="ja-JP"/>
               </w:rPr>
-              <w:t>Incomplete</w:t>
+              <w:t>In Progress</w:t>
             </w:r>
           </w:p>
         </w:tc>
@@ -3499,7 +3405,7 @@
                 <w:lang w:eastAsia="ja-JP"/>
               </w:rPr>
             </w:pPr>
-            <w:hyperlink r:id="rId5" w:history="1">
+            <w:hyperlink r:id="rId8" w:history="1">
               <w:r>
                 <w:rPr>
                   <w:rStyle w:val="Hyperlink"/>
@@ -4062,7 +3968,7 @@
                 <w:lang w:eastAsia="ja-JP"/>
               </w:rPr>
             </w:pPr>
-            <w:hyperlink r:id="rId6" w:history="1">
+            <w:hyperlink r:id="rId9" w:history="1">
               <w:r>
                 <w:rPr>
                   <w:rStyle w:val="Hyperlink"/>
@@ -4739,13 +4645,8 @@
         <w:spacing w:before="120" w:after="60"/>
       </w:pPr>
       <w:r>
-        <w:t xml:space="preserve">Work Items: Planned compared to </w:t>
+        <w:t>Work Items: Planned compared to actually completed</w:t>
       </w:r>
-      <w:proofErr w:type="gramStart"/>
-      <w:r>
-        <w:t>actually completed</w:t>
-      </w:r>
-      <w:proofErr w:type="gramEnd"/>
     </w:p>
     <w:p>
       <w:pPr>
@@ -4787,7 +4688,7 @@
 </file>
 
 <file path=word/numbering.xml><?xml version="1.0" encoding="utf-8"?>
-<w:numbering xmlns:wpc="http://schemas.microsoft.com/office/word/2010/wordprocessingCanvas" xmlns:cx="http://schemas.microsoft.com/office/drawing/2014/chartex" xmlns:cx1="http://schemas.microsoft.com/office/drawing/2015/9/8/chartex" xmlns:cx2="http://schemas.microsoft.com/office/drawing/2015/10/21/chartex" xmlns:cx3="http://schemas.microsoft.com/office/drawing/2016/5/9/chartex" xmlns:cx4="http://schemas.microsoft.com/office/drawing/2016/5/10/chartex" xmlns:cx5="http://schemas.microsoft.com/office/drawing/2016/5/11/chartex" xmlns:cx6="http://schemas.microsoft.com/office/drawing/2016/5/12/chartex" xmlns:cx7="http://schemas.microsoft.com/office/drawing/2016/5/13/chartex" xmlns:cx8="http://schemas.microsoft.com/office/drawing/2016/5/14/chartex" xmlns:mc="http://schemas.openxmlformats.org/markup-compatibility/2006" xmlns:aink="http://schemas.microsoft.com/office/drawing/2016/ink" xmlns:am3d="http://schemas.microsoft.com/office/drawing/2017/model3d" xmlns:o="urn:schemas-microsoft-com:office:office" xmlns:r="http://schemas.openxmlformats.org/officeDocument/2006/relationships" xmlns:m="http://schemas.openxmlformats.org/officeDocument/2006/math" xmlns:v="urn:schemas-microsoft-com:vml" xmlns:wp14="http://schemas.microsoft.com/office/word/2010/wordprocessingDrawing" xmlns:wp="http://schemas.openxmlformats.org/drawingml/2006/wordprocessingDrawing" xmlns:w10="urn:schemas-microsoft-com:office:word" xmlns:w="http://schemas.openxmlformats.org/wordprocessingml/2006/main" xmlns:w14="http://schemas.microsoft.com/office/word/2010/wordml" xmlns:w15="http://schemas.microsoft.com/office/word/2012/wordml" xmlns:w16cid="http://schemas.microsoft.com/office/word/2016/wordml/cid" xmlns:w16se="http://schemas.microsoft.com/office/word/2015/wordml/symex" xmlns:wpg="http://schemas.microsoft.com/office/word/2010/wordprocessingGroup" xmlns:wpi="http://schemas.microsoft.com/office/word/2010/wordprocessingInk" xmlns:wne="http://schemas.microsoft.com/office/word/2006/wordml" xmlns:wps="http://schemas.microsoft.com/office/word/2010/wordprocessingShape" mc:Ignorable="w14 w15 w16se w16cid wp14">
+<w:numbering xmlns:wpc="http://schemas.microsoft.com/office/word/2010/wordprocessingCanvas" xmlns:mc="http://schemas.openxmlformats.org/markup-compatibility/2006" xmlns:o="urn:schemas-microsoft-com:office:office" xmlns:r="http://schemas.openxmlformats.org/officeDocument/2006/relationships" xmlns:m="http://schemas.openxmlformats.org/officeDocument/2006/math" xmlns:v="urn:schemas-microsoft-com:vml" xmlns:wp14="http://schemas.microsoft.com/office/word/2010/wordprocessingDrawing" xmlns:wp="http://schemas.openxmlformats.org/drawingml/2006/wordprocessingDrawing" xmlns:w10="urn:schemas-microsoft-com:office:word" xmlns:w="http://schemas.openxmlformats.org/wordprocessingml/2006/main" xmlns:w14="http://schemas.microsoft.com/office/word/2010/wordml" xmlns:w15="http://schemas.microsoft.com/office/word/2012/wordml" xmlns:wpg="http://schemas.microsoft.com/office/word/2010/wordprocessingGroup" xmlns:wpi="http://schemas.microsoft.com/office/word/2010/wordprocessingInk" xmlns:wne="http://schemas.microsoft.com/office/word/2006/wordml" xmlns:wps="http://schemas.microsoft.com/office/word/2010/wordprocessingShape" mc:Ignorable="w14 w15 wp14">
   <w:abstractNum w:abstractNumId="0" w15:restartNumberingAfterBreak="0">
     <w:nsid w:val="13AD0F52"/>
     <w:multiLevelType w:val="hybridMultilevel"/>
@@ -6886,7 +6787,7 @@
 </file>
 
 <file path=word/styles.xml><?xml version="1.0" encoding="utf-8"?>
-<w:styles xmlns:mc="http://schemas.openxmlformats.org/markup-compatibility/2006" xmlns:r="http://schemas.openxmlformats.org/officeDocument/2006/relationships" xmlns:w="http://schemas.openxmlformats.org/wordprocessingml/2006/main" xmlns:w14="http://schemas.microsoft.com/office/word/2010/wordml" xmlns:w15="http://schemas.microsoft.com/office/word/2012/wordml" xmlns:w16cid="http://schemas.microsoft.com/office/word/2016/wordml/cid" xmlns:w16se="http://schemas.microsoft.com/office/word/2015/wordml/symex" mc:Ignorable="w14 w15 w16se w16cid">
+<w:styles xmlns:mc="http://schemas.openxmlformats.org/markup-compatibility/2006" xmlns:r="http://schemas.openxmlformats.org/officeDocument/2006/relationships" xmlns:w="http://schemas.openxmlformats.org/wordprocessingml/2006/main" xmlns:w14="http://schemas.microsoft.com/office/word/2010/wordml" xmlns:w15="http://schemas.microsoft.com/office/word/2012/wordml" mc:Ignorable="w14 w15">
   <w:docDefaults>
     <w:rPrDefault>
       <w:rPr>
@@ -6902,7 +6803,7 @@
       </w:pPr>
     </w:pPrDefault>
   </w:docDefaults>
-  <w:latentStyles w:defLockedState="0" w:defUIPriority="99" w:defSemiHidden="0" w:defUnhideWhenUsed="0" w:defQFormat="0" w:count="375">
+  <w:latentStyles w:defLockedState="0" w:defUIPriority="99" w:defSemiHidden="0" w:defUnhideWhenUsed="0" w:defQFormat="0" w:count="371">
     <w:lsdException w:name="Normal" w:uiPriority="0" w:qFormat="1"/>
     <w:lsdException w:name="heading 1" w:uiPriority="0" w:qFormat="1"/>
     <w:lsdException w:name="heading 2" w:semiHidden="1" w:uiPriority="9" w:unhideWhenUsed="1" w:qFormat="1"/>
@@ -7008,6 +6909,7 @@
     <w:lsdException w:name="HTML Sample" w:semiHidden="1" w:unhideWhenUsed="1"/>
     <w:lsdException w:name="HTML Typewriter" w:semiHidden="1" w:unhideWhenUsed="1"/>
     <w:lsdException w:name="HTML Variable" w:semiHidden="1" w:unhideWhenUsed="1"/>
+    <w:lsdException w:name="Normal Table" w:semiHidden="1" w:unhideWhenUsed="1"/>
     <w:lsdException w:name="annotation subject" w:semiHidden="1" w:unhideWhenUsed="1"/>
     <w:lsdException w:name="No List" w:semiHidden="1" w:unhideWhenUsed="1"/>
     <w:lsdException w:name="Outline List 1" w:semiHidden="1" w:unhideWhenUsed="1"/>
@@ -7051,8 +6953,10 @@
     <w:lsdException w:name="Table Elegant" w:semiHidden="1" w:unhideWhenUsed="1"/>
     <w:lsdException w:name="Table Professional" w:semiHidden="1" w:unhideWhenUsed="1"/>
     <w:lsdException w:name="Table Subtle 1" w:semiHidden="1" w:unhideWhenUsed="1"/>
+    <w:lsdException w:name="Table Subtle 2" w:semiHidden="1" w:unhideWhenUsed="1"/>
     <w:lsdException w:name="Table Web 1" w:semiHidden="1" w:unhideWhenUsed="1"/>
     <w:lsdException w:name="Table Web 2" w:semiHidden="1" w:unhideWhenUsed="1"/>
+    <w:lsdException w:name="Table Web 3" w:semiHidden="1" w:unhideWhenUsed="1"/>
     <w:lsdException w:name="Balloon Text" w:semiHidden="1" w:unhideWhenUsed="1"/>
     <w:lsdException w:name="Table Grid" w:uiPriority="0"/>
     <w:lsdException w:name="Table Theme" w:semiHidden="1" w:unhideWhenUsed="1"/>
@@ -7271,10 +7175,6 @@
     <w:lsdException w:name="List Table 5 Dark Accent 6" w:uiPriority="50"/>
     <w:lsdException w:name="List Table 6 Colorful Accent 6" w:uiPriority="51"/>
     <w:lsdException w:name="List Table 7 Colorful Accent 6" w:uiPriority="52"/>
-    <w:lsdException w:name="Mention" w:semiHidden="1" w:unhideWhenUsed="1"/>
-    <w:lsdException w:name="Smart Hyperlink" w:semiHidden="1" w:unhideWhenUsed="1"/>
-    <w:lsdException w:name="Hashtag" w:semiHidden="1" w:unhideWhenUsed="1"/>
-    <w:lsdException w:name="Unresolved Mention" w:semiHidden="1" w:unhideWhenUsed="1"/>
   </w:latentStyles>
   <w:style w:type="paragraph" w:default="1" w:styleId="Normal">
     <w:name w:val="Normal"/>
@@ -7668,7 +7568,7 @@
       <w:vanish w:val="0"/>
     </w:rPr>
   </w:style>
-  <w:style w:type="character" w:styleId="UnresolvedMention">
+  <w:style w:type="character" w:customStyle="1" w:styleId="UnresolvedMention">
     <w:name w:val="Unresolved Mention"/>
     <w:basedOn w:val="DefaultParagraphFont"/>
     <w:uiPriority w:val="99"/>

</xml_diff>

<commit_message>
updated iteration 7 & 8
</commit_message>
<xml_diff>
--- a/Iteration Plan/Iteration Plan 7.docx
+++ b/Iteration Plan/Iteration Plan 7.docx
@@ -1,6 +1,6 @@
 
 <file path=word/document.xml><?xml version="1.0" encoding="utf-8"?>
-<w:document xmlns:wpc="http://schemas.microsoft.com/office/word/2010/wordprocessingCanvas" xmlns:mc="http://schemas.openxmlformats.org/markup-compatibility/2006" xmlns:o="urn:schemas-microsoft-com:office:office" xmlns:r="http://schemas.openxmlformats.org/officeDocument/2006/relationships" xmlns:m="http://schemas.openxmlformats.org/officeDocument/2006/math" xmlns:v="urn:schemas-microsoft-com:vml" xmlns:wp14="http://schemas.microsoft.com/office/word/2010/wordprocessingDrawing" xmlns:wp="http://schemas.openxmlformats.org/drawingml/2006/wordprocessingDrawing" xmlns:w10="urn:schemas-microsoft-com:office:word" xmlns:w="http://schemas.openxmlformats.org/wordprocessingml/2006/main" xmlns:w14="http://schemas.microsoft.com/office/word/2010/wordml" xmlns:w15="http://schemas.microsoft.com/office/word/2012/wordml" xmlns:wpg="http://schemas.microsoft.com/office/word/2010/wordprocessingGroup" xmlns:wpi="http://schemas.microsoft.com/office/word/2010/wordprocessingInk" xmlns:wne="http://schemas.microsoft.com/office/word/2006/wordml" xmlns:wps="http://schemas.microsoft.com/office/word/2010/wordprocessingShape" mc:Ignorable="w14 w15 wp14">
+<w:document xmlns:wpc="http://schemas.microsoft.com/office/word/2010/wordprocessingCanvas" xmlns:mo="http://schemas.microsoft.com/office/mac/office/2008/main" xmlns:mc="http://schemas.openxmlformats.org/markup-compatibility/2006" xmlns:mv="urn:schemas-microsoft-com:mac:vml" xmlns:o="urn:schemas-microsoft-com:office:office" xmlns:r="http://schemas.openxmlformats.org/officeDocument/2006/relationships" xmlns:m="http://schemas.openxmlformats.org/officeDocument/2006/math" xmlns:v="urn:schemas-microsoft-com:vml" xmlns:wp14="http://schemas.microsoft.com/office/word/2010/wordprocessingDrawing" xmlns:wp="http://schemas.openxmlformats.org/drawingml/2006/wordprocessingDrawing" xmlns:w10="urn:schemas-microsoft-com:office:word" xmlns:w="http://schemas.openxmlformats.org/wordprocessingml/2006/main" xmlns:w14="http://schemas.microsoft.com/office/word/2010/wordml" xmlns:w15="http://schemas.microsoft.com/office/word/2012/wordml" xmlns:wpg="http://schemas.microsoft.com/office/word/2010/wordprocessingGroup" xmlns:wpi="http://schemas.microsoft.com/office/word/2010/wordprocessingInk" xmlns:wne="http://schemas.microsoft.com/office/word/2006/wordml" xmlns:wps="http://schemas.microsoft.com/office/word/2010/wordprocessingShape" mc:Ignorable="w14 w15 wp14">
   <w:body>
     <w:p>
       <w:pPr>
@@ -2385,16 +2385,18 @@
                 <w:lang w:eastAsia="ja-JP"/>
               </w:rPr>
             </w:pPr>
-            <w:r>
-              <w:rPr>
-                <w:rFonts w:ascii="Arial" w:hAnsi="Arial" w:cs="Arial"/>
-                <w:color w:val="FF0000"/>
-                <w:sz w:val="18"/>
-                <w:szCs w:val="18"/>
-                <w:lang w:eastAsia="ja-JP"/>
-              </w:rPr>
-              <w:t>In progress</w:t>
-            </w:r>
+            <w:hyperlink r:id="rId10" w:history="1">
+              <w:r>
+                <w:rPr>
+                  <w:rStyle w:val="Hyperlink"/>
+                  <w:rFonts w:ascii="Arial" w:hAnsi="Arial" w:cs="Arial"/>
+                  <w:sz w:val="18"/>
+                  <w:szCs w:val="18"/>
+                  <w:lang w:eastAsia="ja-JP"/>
+                </w:rPr>
+                <w:t>In progress</w:t>
+              </w:r>
+            </w:hyperlink>
           </w:p>
         </w:tc>
         <w:tc>
@@ -2494,6 +2496,8 @@
               </w:rPr>
               <w:t>3</w:t>
             </w:r>
+            <w:bookmarkStart w:id="1" w:name="_GoBack"/>
+            <w:bookmarkEnd w:id="1"/>
           </w:p>
         </w:tc>
         <w:tc>
@@ -3084,7 +3088,7 @@
       </w:tr>
       <w:tr>
         <w:trPr>
-          <w:trHeight w:val="707"/>
+          <w:trHeight w:val="768"/>
         </w:trPr>
         <w:tc>
           <w:tcPr>
@@ -3208,7 +3212,7 @@
                 <w:lang w:eastAsia="ja-JP"/>
               </w:rPr>
             </w:pPr>
-            <w:hyperlink r:id="rId10" w:history="1">
+            <w:hyperlink r:id="rId11" w:history="1">
               <w:r>
                 <w:rPr>
                   <w:rStyle w:val="Hyperlink"/>
@@ -3500,16 +3504,18 @@
                 <w:lang w:eastAsia="ja-JP"/>
               </w:rPr>
             </w:pPr>
-            <w:r>
-              <w:rPr>
-                <w:rFonts w:ascii="Arial" w:hAnsi="Arial" w:cs="Arial"/>
-                <w:color w:val="FF0000"/>
-                <w:sz w:val="18"/>
-                <w:szCs w:val="18"/>
-                <w:lang w:eastAsia="ja-JP"/>
-              </w:rPr>
-              <w:t>Incomplete</w:t>
-            </w:r>
+            <w:hyperlink r:id="rId12" w:history="1">
+              <w:r>
+                <w:rPr>
+                  <w:rStyle w:val="Hyperlink"/>
+                  <w:rFonts w:ascii="Arial" w:hAnsi="Arial" w:cs="Arial"/>
+                  <w:sz w:val="18"/>
+                  <w:szCs w:val="18"/>
+                  <w:lang w:eastAsia="ja-JP"/>
+                </w:rPr>
+                <w:t>Complete</w:t>
+              </w:r>
+            </w:hyperlink>
           </w:p>
         </w:tc>
         <w:tc>
@@ -3607,7 +3613,7 @@
                 <w:szCs w:val="18"/>
                 <w:lang w:eastAsia="ja-JP"/>
               </w:rPr>
-              <w:t>0</w:t>
+              <w:t>2</w:t>
             </w:r>
           </w:p>
         </w:tc>
@@ -3640,7 +3646,7 @@
                 <w:szCs w:val="18"/>
                 <w:lang w:eastAsia="ja-JP"/>
               </w:rPr>
-              <w:t>2</w:t>
+              <w:t>0</w:t>
             </w:r>
           </w:p>
         </w:tc>
@@ -3771,7 +3777,7 @@
                 <w:lang w:eastAsia="ja-JP"/>
               </w:rPr>
             </w:pPr>
-            <w:hyperlink r:id="rId11" w:history="1">
+            <w:hyperlink r:id="rId13" w:history="1">
               <w:r>
                 <w:rPr>
                   <w:rStyle w:val="Hyperlink"/>
@@ -4540,8 +4546,6 @@
       <w:r>
         <w:t>Although not all criteria were met all team members are sure we will finish and be ready for handover at the end of the next iteration</w:t>
       </w:r>
-      <w:bookmarkStart w:id="1" w:name="_GoBack"/>
-      <w:bookmarkEnd w:id="1"/>
     </w:p>
     <w:p>
       <w:pPr>
@@ -4569,8 +4573,8 @@
 </file>
 
 <file path=word/numbering.xml><?xml version="1.0" encoding="utf-8"?>
-<w:numbering xmlns:wpc="http://schemas.microsoft.com/office/word/2010/wordprocessingCanvas" xmlns:mc="http://schemas.openxmlformats.org/markup-compatibility/2006" xmlns:o="urn:schemas-microsoft-com:office:office" xmlns:r="http://schemas.openxmlformats.org/officeDocument/2006/relationships" xmlns:m="http://schemas.openxmlformats.org/officeDocument/2006/math" xmlns:v="urn:schemas-microsoft-com:vml" xmlns:wp14="http://schemas.microsoft.com/office/word/2010/wordprocessingDrawing" xmlns:wp="http://schemas.openxmlformats.org/drawingml/2006/wordprocessingDrawing" xmlns:w10="urn:schemas-microsoft-com:office:word" xmlns:w="http://schemas.openxmlformats.org/wordprocessingml/2006/main" xmlns:w14="http://schemas.microsoft.com/office/word/2010/wordml" xmlns:w15="http://schemas.microsoft.com/office/word/2012/wordml" xmlns:wpg="http://schemas.microsoft.com/office/word/2010/wordprocessingGroup" xmlns:wpi="http://schemas.microsoft.com/office/word/2010/wordprocessingInk" xmlns:wne="http://schemas.microsoft.com/office/word/2006/wordml" xmlns:wps="http://schemas.microsoft.com/office/word/2010/wordprocessingShape" mc:Ignorable="w14 w15 wp14">
-  <w:abstractNum w:abstractNumId="0" w15:restartNumberingAfterBreak="0">
+<w:numbering xmlns:wpc="http://schemas.microsoft.com/office/word/2010/wordprocessingCanvas" xmlns:mo="http://schemas.microsoft.com/office/mac/office/2008/main" xmlns:mc="http://schemas.openxmlformats.org/markup-compatibility/2006" xmlns:mv="urn:schemas-microsoft-com:mac:vml" xmlns:o="urn:schemas-microsoft-com:office:office" xmlns:r="http://schemas.openxmlformats.org/officeDocument/2006/relationships" xmlns:m="http://schemas.openxmlformats.org/officeDocument/2006/math" xmlns:v="urn:schemas-microsoft-com:vml" xmlns:wp14="http://schemas.microsoft.com/office/word/2010/wordprocessingDrawing" xmlns:wp="http://schemas.openxmlformats.org/drawingml/2006/wordprocessingDrawing" xmlns:w10="urn:schemas-microsoft-com:office:word" xmlns:w="http://schemas.openxmlformats.org/wordprocessingml/2006/main" xmlns:w14="http://schemas.microsoft.com/office/word/2010/wordml" xmlns:w15="http://schemas.microsoft.com/office/word/2012/wordml" xmlns:wpg="http://schemas.microsoft.com/office/word/2010/wordprocessingGroup" xmlns:wpi="http://schemas.microsoft.com/office/word/2010/wordprocessingInk" xmlns:wne="http://schemas.microsoft.com/office/word/2006/wordml" xmlns:wps="http://schemas.microsoft.com/office/word/2010/wordprocessingShape" mc:Ignorable="w14 w15 wp14">
+  <w:abstractNum w:abstractNumId="0">
     <w:nsid w:val="13AD0F52"/>
     <w:multiLevelType w:val="hybridMultilevel"/>
     <w:tmpl w:val="D2128558"/>
@@ -4683,7 +4687,7 @@
       </w:rPr>
     </w:lvl>
   </w:abstractNum>
-  <w:abstractNum w:abstractNumId="1" w15:restartNumberingAfterBreak="0">
+  <w:abstractNum w:abstractNumId="1">
     <w:nsid w:val="16D05229"/>
     <w:multiLevelType w:val="hybridMultilevel"/>
     <w:tmpl w:val="7EC6D4A6"/>
@@ -4796,7 +4800,7 @@
       </w:rPr>
     </w:lvl>
   </w:abstractNum>
-  <w:abstractNum w:abstractNumId="2" w15:restartNumberingAfterBreak="0">
+  <w:abstractNum w:abstractNumId="2">
     <w:nsid w:val="16ED47D6"/>
     <w:multiLevelType w:val="hybridMultilevel"/>
     <w:tmpl w:val="415860CC"/>
@@ -4909,7 +4913,7 @@
       </w:rPr>
     </w:lvl>
   </w:abstractNum>
-  <w:abstractNum w:abstractNumId="3" w15:restartNumberingAfterBreak="0">
+  <w:abstractNum w:abstractNumId="3">
     <w:nsid w:val="1B14724A"/>
     <w:multiLevelType w:val="hybridMultilevel"/>
     <w:tmpl w:val="5614CBB4"/>
@@ -4998,7 +5002,7 @@
       </w:pPr>
     </w:lvl>
   </w:abstractNum>
-  <w:abstractNum w:abstractNumId="4" w15:restartNumberingAfterBreak="0">
+  <w:abstractNum w:abstractNumId="4">
     <w:nsid w:val="252A6EA0"/>
     <w:multiLevelType w:val="hybridMultilevel"/>
     <w:tmpl w:val="6C903CAE"/>
@@ -5111,7 +5115,7 @@
       </w:rPr>
     </w:lvl>
   </w:abstractNum>
-  <w:abstractNum w:abstractNumId="5" w15:restartNumberingAfterBreak="0">
+  <w:abstractNum w:abstractNumId="5">
     <w:nsid w:val="27436FE6"/>
     <w:multiLevelType w:val="hybridMultilevel"/>
     <w:tmpl w:val="55029486"/>
@@ -5224,7 +5228,7 @@
       </w:rPr>
     </w:lvl>
   </w:abstractNum>
-  <w:abstractNum w:abstractNumId="6" w15:restartNumberingAfterBreak="0">
+  <w:abstractNum w:abstractNumId="6">
     <w:nsid w:val="29A3134B"/>
     <w:multiLevelType w:val="hybridMultilevel"/>
     <w:tmpl w:val="D53AC2E0"/>
@@ -5310,7 +5314,7 @@
       </w:pPr>
     </w:lvl>
   </w:abstractNum>
-  <w:abstractNum w:abstractNumId="7" w15:restartNumberingAfterBreak="0">
+  <w:abstractNum w:abstractNumId="7">
     <w:nsid w:val="346C5025"/>
     <w:multiLevelType w:val="hybridMultilevel"/>
     <w:tmpl w:val="E596528C"/>
@@ -5423,7 +5427,7 @@
       </w:rPr>
     </w:lvl>
   </w:abstractNum>
-  <w:abstractNum w:abstractNumId="8" w15:restartNumberingAfterBreak="0">
+  <w:abstractNum w:abstractNumId="8">
     <w:nsid w:val="365941D7"/>
     <w:multiLevelType w:val="hybridMultilevel"/>
     <w:tmpl w:val="428EB89C"/>
@@ -5509,7 +5513,7 @@
       </w:pPr>
     </w:lvl>
   </w:abstractNum>
-  <w:abstractNum w:abstractNumId="9" w15:restartNumberingAfterBreak="0">
+  <w:abstractNum w:abstractNumId="9">
     <w:nsid w:val="43CC33B3"/>
     <w:multiLevelType w:val="hybridMultilevel"/>
     <w:tmpl w:val="158630C4"/>
@@ -5649,7 +5653,7 @@
       </w:rPr>
     </w:lvl>
   </w:abstractNum>
-  <w:abstractNum w:abstractNumId="10" w15:restartNumberingAfterBreak="0">
+  <w:abstractNum w:abstractNumId="10">
     <w:nsid w:val="4D2972A7"/>
     <w:multiLevelType w:val="hybridMultilevel"/>
     <w:tmpl w:val="5BD68F8C"/>
@@ -5735,7 +5739,7 @@
       </w:pPr>
     </w:lvl>
   </w:abstractNum>
-  <w:abstractNum w:abstractNumId="11" w15:restartNumberingAfterBreak="0">
+  <w:abstractNum w:abstractNumId="11">
     <w:nsid w:val="537D3B51"/>
     <w:multiLevelType w:val="hybridMultilevel"/>
     <w:tmpl w:val="9196B72C"/>
@@ -5848,7 +5852,7 @@
       </w:rPr>
     </w:lvl>
   </w:abstractNum>
-  <w:abstractNum w:abstractNumId="12" w15:restartNumberingAfterBreak="0">
+  <w:abstractNum w:abstractNumId="12">
     <w:nsid w:val="55AE3519"/>
     <w:multiLevelType w:val="hybridMultilevel"/>
     <w:tmpl w:val="12EC3844"/>
@@ -5961,7 +5965,7 @@
       </w:rPr>
     </w:lvl>
   </w:abstractNum>
-  <w:abstractNum w:abstractNumId="13" w15:restartNumberingAfterBreak="0">
+  <w:abstractNum w:abstractNumId="13">
     <w:nsid w:val="567642C0"/>
     <w:multiLevelType w:val="hybridMultilevel"/>
     <w:tmpl w:val="FEC69B34"/>
@@ -6101,7 +6105,7 @@
       </w:rPr>
     </w:lvl>
   </w:abstractNum>
-  <w:abstractNum w:abstractNumId="14" w15:restartNumberingAfterBreak="0">
+  <w:abstractNum w:abstractNumId="14">
     <w:nsid w:val="58A32C51"/>
     <w:multiLevelType w:val="hybridMultilevel"/>
     <w:tmpl w:val="96F4BB8E"/>
@@ -6214,7 +6218,7 @@
       </w:rPr>
     </w:lvl>
   </w:abstractNum>
-  <w:abstractNum w:abstractNumId="15" w15:restartNumberingAfterBreak="0">
+  <w:abstractNum w:abstractNumId="15">
     <w:nsid w:val="61E31DB0"/>
     <w:multiLevelType w:val="hybridMultilevel"/>
     <w:tmpl w:val="2AF2048A"/>
@@ -6327,7 +6331,7 @@
       </w:rPr>
     </w:lvl>
   </w:abstractNum>
-  <w:abstractNum w:abstractNumId="16" w15:restartNumberingAfterBreak="0">
+  <w:abstractNum w:abstractNumId="16">
     <w:nsid w:val="65181787"/>
     <w:multiLevelType w:val="hybridMultilevel"/>
     <w:tmpl w:val="F7FC427A"/>
@@ -6440,7 +6444,7 @@
       </w:rPr>
     </w:lvl>
   </w:abstractNum>
-  <w:abstractNum w:abstractNumId="17" w15:restartNumberingAfterBreak="0">
+  <w:abstractNum w:abstractNumId="17">
     <w:nsid w:val="76696A29"/>
     <w:multiLevelType w:val="hybridMultilevel"/>
     <w:tmpl w:val="DEE45722"/>
@@ -6553,7 +6557,7 @@
       </w:rPr>
     </w:lvl>
   </w:abstractNum>
-  <w:abstractNum w:abstractNumId="18" w15:restartNumberingAfterBreak="0">
+  <w:abstractNum w:abstractNumId="18">
     <w:nsid w:val="7F407E83"/>
     <w:multiLevelType w:val="hybridMultilevel"/>
     <w:tmpl w:val="A5CC29B0"/>
@@ -6773,7 +6777,7 @@
       </w:pPr>
     </w:pPrDefault>
   </w:docDefaults>
-  <w:latentStyles w:defLockedState="0" w:defUIPriority="99" w:defSemiHidden="0" w:defUnhideWhenUsed="0" w:defQFormat="0" w:count="371">
+  <w:latentStyles w:defLockedState="0" w:defUIPriority="99" w:defSemiHidden="0" w:defUnhideWhenUsed="0" w:defQFormat="0" w:count="380">
     <w:lsdException w:name="Normal" w:uiPriority="0" w:qFormat="1"/>
     <w:lsdException w:name="heading 1" w:uiPriority="0" w:qFormat="1"/>
     <w:lsdException w:name="heading 2" w:semiHidden="1" w:uiPriority="9" w:unhideWhenUsed="1" w:qFormat="1"/>
@@ -7335,6 +7339,7 @@
       <w:szCs w:val="20"/>
     </w:rPr>
     <w:tblPr>
+      <w:tblInd w:w="0" w:type="dxa"/>
       <w:tblBorders>
         <w:top w:val="single" w:sz="4" w:space="0" w:color="auto"/>
         <w:left w:val="single" w:sz="4" w:space="0" w:color="auto"/>
@@ -7343,6 +7348,12 @@
         <w:insideH w:val="single" w:sz="4" w:space="0" w:color="auto"/>
         <w:insideV w:val="single" w:sz="4" w:space="0" w:color="auto"/>
       </w:tblBorders>
+      <w:tblCellMar>
+        <w:top w:w="0" w:type="dxa"/>
+        <w:left w:w="108" w:type="dxa"/>
+        <w:bottom w:w="0" w:type="dxa"/>
+        <w:right w:w="108" w:type="dxa"/>
+      </w:tblCellMar>
     </w:tblPr>
   </w:style>
   <w:style w:type="character" w:styleId="Hyperlink">

</xml_diff>